<commit_message>
updated uml diagram for a1-ex3
</commit_message>
<xml_diff>
--- a/ENSF 607/Playground/Christian/Assignment 1/docs/Assignment 1.docx
+++ b/ENSF 607/Playground/Christian/Assignment 1/docs/Assignment 1.docx
@@ -110,7 +110,15 @@
           <w:sz w:val="24"/>
           <w:szCs w:val="24"/>
         </w:rPr>
-        <w:t xml:space="preserve">Purpose: To create terminal based applications that </w:t>
+        <w:t>Java code t</w:t>
+      </w:r>
+      <w:r>
+        <w:rPr>
+          <w:rFonts w:ascii="Calibri" w:eastAsia="Calibri" w:hAnsi="Calibri" w:cs="Calibri"/>
+          <w:sz w:val="24"/>
+          <w:szCs w:val="24"/>
+        </w:rPr>
+        <w:t xml:space="preserve">o create terminal based applications that </w:t>
       </w:r>
       <w:r>
         <w:rPr>
@@ -119,6 +127,14 @@
           <w:szCs w:val="24"/>
         </w:rPr>
         <w:t>draw</w:t>
+      </w:r>
+      <w:r>
+        <w:rPr>
+          <w:rFonts w:ascii="Calibri" w:eastAsia="Calibri" w:hAnsi="Calibri" w:cs="Calibri"/>
+          <w:sz w:val="24"/>
+          <w:szCs w:val="24"/>
+        </w:rPr>
+        <w:t>s</w:t>
       </w:r>
       <w:r>
         <w:rPr>
@@ -183,6 +199,14 @@
           <w:szCs w:val="24"/>
         </w:rPr>
         <w:t xml:space="preserve"> is used to</w:t>
+      </w:r>
+      <w:r>
+        <w:rPr>
+          <w:rFonts w:ascii="Calibri" w:eastAsia="Calibri" w:hAnsi="Calibri" w:cs="Calibri"/>
+          <w:sz w:val="24"/>
+          <w:szCs w:val="24"/>
+        </w:rPr>
+        <w:t xml:space="preserve"> create and</w:t>
       </w:r>
       <w:r>
         <w:rPr>
@@ -437,15 +461,256 @@
           <w:u w:val="single"/>
         </w:rPr>
       </w:pPr>
-      <w:r>
-        <w:rPr>
-          <w:rFonts w:ascii="Calibri" w:eastAsia="Calibri" w:hAnsi="Calibri" w:cs="Calibri"/>
-          <w:b/>
-          <w:bCs/>
-          <w:sz w:val="24"/>
-          <w:szCs w:val="24"/>
-          <w:u w:val="single"/>
-        </w:rPr>
+    </w:p>
+    <w:p>
+      <w:pPr>
+        <w:rPr>
+          <w:rFonts w:ascii="Calibri" w:eastAsia="Calibri" w:hAnsi="Calibri" w:cs="Calibri"/>
+          <w:b/>
+          <w:bCs/>
+          <w:sz w:val="24"/>
+          <w:szCs w:val="24"/>
+          <w:u w:val="single"/>
+        </w:rPr>
+      </w:pPr>
+    </w:p>
+    <w:p>
+      <w:pPr>
+        <w:rPr>
+          <w:rFonts w:ascii="Calibri" w:eastAsia="Calibri" w:hAnsi="Calibri" w:cs="Calibri"/>
+          <w:b/>
+          <w:bCs/>
+          <w:sz w:val="24"/>
+          <w:szCs w:val="24"/>
+          <w:u w:val="single"/>
+        </w:rPr>
+      </w:pPr>
+    </w:p>
+    <w:p>
+      <w:pPr>
+        <w:rPr>
+          <w:rFonts w:ascii="Calibri" w:eastAsia="Calibri" w:hAnsi="Calibri" w:cs="Calibri"/>
+          <w:b/>
+          <w:bCs/>
+          <w:sz w:val="24"/>
+          <w:szCs w:val="24"/>
+          <w:u w:val="single"/>
+        </w:rPr>
+      </w:pPr>
+    </w:p>
+    <w:p>
+      <w:pPr>
+        <w:rPr>
+          <w:rFonts w:ascii="Calibri" w:eastAsia="Calibri" w:hAnsi="Calibri" w:cs="Calibri"/>
+          <w:b/>
+          <w:bCs/>
+          <w:sz w:val="24"/>
+          <w:szCs w:val="24"/>
+          <w:u w:val="single"/>
+        </w:rPr>
+      </w:pPr>
+    </w:p>
+    <w:p>
+      <w:pPr>
+        <w:rPr>
+          <w:rFonts w:ascii="Calibri" w:eastAsia="Calibri" w:hAnsi="Calibri" w:cs="Calibri"/>
+          <w:b/>
+          <w:bCs/>
+          <w:sz w:val="24"/>
+          <w:szCs w:val="24"/>
+          <w:u w:val="single"/>
+        </w:rPr>
+      </w:pPr>
+    </w:p>
+    <w:p>
+      <w:pPr>
+        <w:rPr>
+          <w:rFonts w:ascii="Calibri" w:eastAsia="Calibri" w:hAnsi="Calibri" w:cs="Calibri"/>
+          <w:b/>
+          <w:bCs/>
+          <w:sz w:val="24"/>
+          <w:szCs w:val="24"/>
+          <w:u w:val="single"/>
+        </w:rPr>
+      </w:pPr>
+    </w:p>
+    <w:p>
+      <w:pPr>
+        <w:rPr>
+          <w:rFonts w:ascii="Calibri" w:eastAsia="Calibri" w:hAnsi="Calibri" w:cs="Calibri"/>
+          <w:b/>
+          <w:bCs/>
+          <w:sz w:val="24"/>
+          <w:szCs w:val="24"/>
+          <w:u w:val="single"/>
+        </w:rPr>
+      </w:pPr>
+    </w:p>
+    <w:p>
+      <w:pPr>
+        <w:rPr>
+          <w:rFonts w:ascii="Calibri" w:eastAsia="Calibri" w:hAnsi="Calibri" w:cs="Calibri"/>
+          <w:b/>
+          <w:bCs/>
+          <w:sz w:val="24"/>
+          <w:szCs w:val="24"/>
+          <w:u w:val="single"/>
+        </w:rPr>
+      </w:pPr>
+    </w:p>
+    <w:p>
+      <w:pPr>
+        <w:rPr>
+          <w:rFonts w:ascii="Calibri" w:eastAsia="Calibri" w:hAnsi="Calibri" w:cs="Calibri"/>
+          <w:b/>
+          <w:bCs/>
+          <w:sz w:val="24"/>
+          <w:szCs w:val="24"/>
+          <w:u w:val="single"/>
+        </w:rPr>
+      </w:pPr>
+    </w:p>
+    <w:p>
+      <w:pPr>
+        <w:rPr>
+          <w:rFonts w:ascii="Calibri" w:eastAsia="Calibri" w:hAnsi="Calibri" w:cs="Calibri"/>
+          <w:b/>
+          <w:bCs/>
+          <w:sz w:val="24"/>
+          <w:szCs w:val="24"/>
+          <w:u w:val="single"/>
+        </w:rPr>
+      </w:pPr>
+    </w:p>
+    <w:p>
+      <w:pPr>
+        <w:rPr>
+          <w:rFonts w:ascii="Calibri" w:eastAsia="Calibri" w:hAnsi="Calibri" w:cs="Calibri"/>
+          <w:b/>
+          <w:bCs/>
+          <w:sz w:val="24"/>
+          <w:szCs w:val="24"/>
+          <w:u w:val="single"/>
+        </w:rPr>
+      </w:pPr>
+    </w:p>
+    <w:p>
+      <w:pPr>
+        <w:rPr>
+          <w:rFonts w:ascii="Calibri" w:eastAsia="Calibri" w:hAnsi="Calibri" w:cs="Calibri"/>
+          <w:b/>
+          <w:bCs/>
+          <w:sz w:val="24"/>
+          <w:szCs w:val="24"/>
+          <w:u w:val="single"/>
+        </w:rPr>
+      </w:pPr>
+    </w:p>
+    <w:p>
+      <w:pPr>
+        <w:rPr>
+          <w:rFonts w:ascii="Calibri" w:eastAsia="Calibri" w:hAnsi="Calibri" w:cs="Calibri"/>
+          <w:b/>
+          <w:bCs/>
+          <w:sz w:val="24"/>
+          <w:szCs w:val="24"/>
+          <w:u w:val="single"/>
+        </w:rPr>
+      </w:pPr>
+    </w:p>
+    <w:p>
+      <w:pPr>
+        <w:rPr>
+          <w:rFonts w:ascii="Calibri" w:eastAsia="Calibri" w:hAnsi="Calibri" w:cs="Calibri"/>
+          <w:b/>
+          <w:bCs/>
+          <w:sz w:val="24"/>
+          <w:szCs w:val="24"/>
+          <w:u w:val="single"/>
+        </w:rPr>
+      </w:pPr>
+    </w:p>
+    <w:p>
+      <w:pPr>
+        <w:rPr>
+          <w:rFonts w:ascii="Calibri" w:eastAsia="Calibri" w:hAnsi="Calibri" w:cs="Calibri"/>
+          <w:b/>
+          <w:bCs/>
+          <w:sz w:val="24"/>
+          <w:szCs w:val="24"/>
+          <w:u w:val="single"/>
+        </w:rPr>
+      </w:pPr>
+    </w:p>
+    <w:p>
+      <w:pPr>
+        <w:rPr>
+          <w:rFonts w:ascii="Calibri" w:eastAsia="Calibri" w:hAnsi="Calibri" w:cs="Calibri"/>
+          <w:b/>
+          <w:bCs/>
+          <w:sz w:val="24"/>
+          <w:szCs w:val="24"/>
+          <w:u w:val="single"/>
+        </w:rPr>
+      </w:pPr>
+    </w:p>
+    <w:p>
+      <w:pPr>
+        <w:rPr>
+          <w:rFonts w:ascii="Calibri" w:eastAsia="Calibri" w:hAnsi="Calibri" w:cs="Calibri"/>
+          <w:b/>
+          <w:bCs/>
+          <w:sz w:val="24"/>
+          <w:szCs w:val="24"/>
+          <w:u w:val="single"/>
+        </w:rPr>
+      </w:pPr>
+    </w:p>
+    <w:p>
+      <w:pPr>
+        <w:rPr>
+          <w:rFonts w:ascii="Calibri" w:eastAsia="Calibri" w:hAnsi="Calibri" w:cs="Calibri"/>
+          <w:b/>
+          <w:bCs/>
+          <w:sz w:val="24"/>
+          <w:szCs w:val="24"/>
+          <w:u w:val="single"/>
+        </w:rPr>
+      </w:pPr>
+    </w:p>
+    <w:p>
+      <w:pPr>
+        <w:rPr>
+          <w:rFonts w:ascii="Calibri" w:eastAsia="Calibri" w:hAnsi="Calibri" w:cs="Calibri"/>
+          <w:b/>
+          <w:bCs/>
+          <w:sz w:val="24"/>
+          <w:szCs w:val="24"/>
+          <w:u w:val="single"/>
+        </w:rPr>
+      </w:pPr>
+    </w:p>
+    <w:p>
+      <w:pPr>
+        <w:rPr>
+          <w:rFonts w:ascii="Calibri" w:eastAsia="Calibri" w:hAnsi="Calibri" w:cs="Calibri"/>
+          <w:b/>
+          <w:bCs/>
+          <w:sz w:val="24"/>
+          <w:szCs w:val="24"/>
+          <w:u w:val="single"/>
+        </w:rPr>
+      </w:pPr>
+      <w:r>
+        <w:rPr>
+          <w:rFonts w:ascii="Calibri" w:eastAsia="Calibri" w:hAnsi="Calibri" w:cs="Calibri"/>
+          <w:b/>
+          <w:bCs/>
+          <w:sz w:val="24"/>
+          <w:szCs w:val="24"/>
+          <w:u w:val="single"/>
+        </w:rPr>
+        <w:lastRenderedPageBreak/>
         <w:t xml:space="preserve">Exercise </w:t>
       </w:r>
       <w:r>
@@ -481,692 +746,13 @@
       </w:pPr>
       <w:r>
         <w:rPr>
-          <w:rFonts w:ascii="Calibri" w:eastAsia="Calibri" w:hAnsi="Calibri" w:cs="Calibri"/>
-          <w:sz w:val="24"/>
-          <w:szCs w:val="24"/>
-        </w:rPr>
-        <w:t>A small retail shop that sells</w:t>
-      </w:r>
-      <w:r>
-        <w:rPr>
-          <w:rFonts w:ascii="Calibri" w:eastAsia="Calibri" w:hAnsi="Calibri" w:cs="Calibri"/>
-          <w:sz w:val="24"/>
-          <w:szCs w:val="24"/>
-          <w:highlight w:val="yellow"/>
-        </w:rPr>
-        <w:t xml:space="preserve"> tools</w:t>
-      </w:r>
-      <w:r>
-        <w:rPr>
-          <w:rFonts w:ascii="Calibri" w:eastAsia="Calibri" w:hAnsi="Calibri" w:cs="Calibri"/>
-          <w:sz w:val="24"/>
-          <w:szCs w:val="24"/>
-        </w:rPr>
-        <w:t xml:space="preserve"> requires an application to</w:t>
-      </w:r>
-      <w:r>
-        <w:rPr>
-          <w:rFonts w:ascii="Calibri" w:eastAsia="Calibri" w:hAnsi="Calibri" w:cs="Calibri"/>
-          <w:sz w:val="24"/>
-          <w:szCs w:val="24"/>
-          <w:highlight w:val="yellow"/>
-        </w:rPr>
-        <w:t xml:space="preserve"> manage inventory</w:t>
-      </w:r>
-      <w:r>
-        <w:rPr>
-          <w:rFonts w:ascii="Calibri" w:eastAsia="Calibri" w:hAnsi="Calibri" w:cs="Calibri"/>
-          <w:sz w:val="24"/>
-          <w:szCs w:val="24"/>
-        </w:rPr>
-        <w:t xml:space="preserve"> of different types of tools it sells.</w:t>
-      </w:r>
-    </w:p>
-    <w:p>
-      <w:pPr>
-        <w:rPr>
-          <w:rFonts w:ascii="Calibri" w:eastAsia="Calibri" w:hAnsi="Calibri" w:cs="Calibri"/>
-          <w:sz w:val="24"/>
-          <w:szCs w:val="24"/>
-        </w:rPr>
-      </w:pPr>
-    </w:p>
-    <w:p>
-      <w:pPr>
-        <w:ind w:firstLine="720"/>
-        <w:rPr>
-          <w:rFonts w:ascii="Calibri" w:eastAsia="Calibri" w:hAnsi="Calibri" w:cs="Calibri"/>
-          <w:sz w:val="24"/>
-          <w:szCs w:val="24"/>
-        </w:rPr>
-      </w:pPr>
-      <w:r>
-        <w:rPr>
-          <w:rFonts w:ascii="Calibri" w:eastAsia="Calibri" w:hAnsi="Calibri" w:cs="Calibri"/>
-          <w:sz w:val="24"/>
-          <w:szCs w:val="24"/>
-        </w:rPr>
-        <w:t>Inventory →Tool</w:t>
-      </w:r>
-    </w:p>
-    <w:p>
-      <w:pPr>
-        <w:rPr>
-          <w:rFonts w:ascii="Calibri" w:eastAsia="Calibri" w:hAnsi="Calibri" w:cs="Calibri"/>
-          <w:sz w:val="24"/>
-          <w:szCs w:val="24"/>
-        </w:rPr>
-      </w:pPr>
-    </w:p>
-    <w:p>
-      <w:pPr>
-        <w:rPr>
-          <w:rFonts w:ascii="Calibri" w:eastAsia="Calibri" w:hAnsi="Calibri" w:cs="Calibri"/>
-          <w:sz w:val="24"/>
-          <w:szCs w:val="24"/>
-        </w:rPr>
-      </w:pPr>
-      <w:r>
-        <w:rPr>
-          <w:rFonts w:ascii="Calibri" w:eastAsia="Calibri" w:hAnsi="Calibri" w:cs="Calibri"/>
-          <w:sz w:val="24"/>
-          <w:szCs w:val="24"/>
-        </w:rPr>
-        <w:t xml:space="preserve">The store owner wants to be able to modify the store’s inventory by </w:t>
-      </w:r>
-      <w:r>
-        <w:rPr>
-          <w:rFonts w:ascii="Calibri" w:eastAsia="Calibri" w:hAnsi="Calibri" w:cs="Calibri"/>
-          <w:sz w:val="24"/>
-          <w:szCs w:val="24"/>
-          <w:highlight w:val="yellow"/>
-        </w:rPr>
-        <w:t>adding</w:t>
-      </w:r>
-      <w:r>
-        <w:rPr>
-          <w:rFonts w:ascii="Calibri" w:eastAsia="Calibri" w:hAnsi="Calibri" w:cs="Calibri"/>
-          <w:sz w:val="24"/>
-          <w:szCs w:val="24"/>
-        </w:rPr>
-        <w:t xml:space="preserve"> new tools, and </w:t>
-      </w:r>
-      <w:r>
-        <w:rPr>
-          <w:rFonts w:ascii="Calibri" w:eastAsia="Calibri" w:hAnsi="Calibri" w:cs="Calibri"/>
-          <w:sz w:val="24"/>
-          <w:szCs w:val="24"/>
-          <w:highlight w:val="yellow"/>
-        </w:rPr>
-        <w:t>deleting</w:t>
-      </w:r>
-      <w:r>
-        <w:rPr>
-          <w:rFonts w:ascii="Calibri" w:eastAsia="Calibri" w:hAnsi="Calibri" w:cs="Calibri"/>
-          <w:sz w:val="24"/>
-          <w:szCs w:val="24"/>
-        </w:rPr>
-        <w:t xml:space="preserve"> tools. The owner also wants to be able to</w:t>
-      </w:r>
-      <w:r>
-        <w:rPr>
-          <w:rFonts w:ascii="Calibri" w:eastAsia="Calibri" w:hAnsi="Calibri" w:cs="Calibri"/>
-          <w:sz w:val="24"/>
-          <w:szCs w:val="24"/>
-          <w:highlight w:val="yellow"/>
-        </w:rPr>
-        <w:t xml:space="preserve"> search</w:t>
-      </w:r>
-      <w:r>
-        <w:rPr>
-          <w:rFonts w:ascii="Calibri" w:eastAsia="Calibri" w:hAnsi="Calibri" w:cs="Calibri"/>
-          <w:sz w:val="24"/>
-          <w:szCs w:val="24"/>
-        </w:rPr>
-        <w:t xml:space="preserve"> the inventory for tools by tool name, and by tool id. Currently, the information about tools available in the shop and suppliers is </w:t>
-      </w:r>
-      <w:r>
-        <w:rPr>
-          <w:rFonts w:ascii="Calibri" w:eastAsia="Calibri" w:hAnsi="Calibri" w:cs="Calibri"/>
-          <w:sz w:val="24"/>
-          <w:szCs w:val="24"/>
-          <w:highlight w:val="yellow"/>
-        </w:rPr>
-        <w:t>stored in two text files</w:t>
-      </w:r>
-      <w:r>
-        <w:rPr>
-          <w:rFonts w:ascii="Calibri" w:eastAsia="Calibri" w:hAnsi="Calibri" w:cs="Calibri"/>
-          <w:sz w:val="24"/>
-          <w:szCs w:val="24"/>
-        </w:rPr>
-        <w:t>: items.txt, and suppliers.txt.</w:t>
-      </w:r>
-    </w:p>
-    <w:p>
-      <w:pPr>
-        <w:rPr>
-          <w:rFonts w:ascii="Calibri" w:eastAsia="Calibri" w:hAnsi="Calibri" w:cs="Calibri"/>
-          <w:sz w:val="24"/>
-          <w:szCs w:val="24"/>
-        </w:rPr>
-      </w:pPr>
-      <w:r>
-        <w:rPr>
-          <w:rFonts w:ascii="Calibri" w:eastAsia="Calibri" w:hAnsi="Calibri" w:cs="Calibri"/>
-          <w:sz w:val="24"/>
-          <w:szCs w:val="24"/>
-        </w:rPr>
-        <w:tab/>
-      </w:r>
-    </w:p>
-    <w:p>
-      <w:pPr>
-        <w:ind w:firstLine="720"/>
-        <w:rPr>
-          <w:rFonts w:ascii="Calibri" w:eastAsia="Calibri" w:hAnsi="Calibri" w:cs="Calibri"/>
-          <w:sz w:val="24"/>
-          <w:szCs w:val="24"/>
-        </w:rPr>
-      </w:pPr>
-      <w:r>
-        <w:rPr>
-          <w:rFonts w:ascii="Calibri" w:eastAsia="Calibri" w:hAnsi="Calibri" w:cs="Calibri"/>
-          <w:sz w:val="24"/>
-          <w:szCs w:val="24"/>
-        </w:rPr>
-        <w:t>Inventory →Tool</w:t>
-      </w:r>
-    </w:p>
-    <w:p>
-      <w:pPr>
-        <w:numPr>
-          <w:ilvl w:val="0"/>
-          <w:numId w:val="4"/>
-        </w:numPr>
-        <w:rPr>
-          <w:rFonts w:ascii="Calibri" w:eastAsia="Calibri" w:hAnsi="Calibri" w:cs="Calibri"/>
-          <w:sz w:val="24"/>
-          <w:szCs w:val="24"/>
-        </w:rPr>
-      </w:pPr>
-      <w:r>
-        <w:rPr>
-          <w:rFonts w:ascii="Calibri" w:eastAsia="Calibri" w:hAnsi="Calibri" w:cs="Calibri"/>
-          <w:sz w:val="24"/>
-          <w:szCs w:val="24"/>
-        </w:rPr>
-        <w:t>addTools()</w:t>
-      </w:r>
-    </w:p>
-    <w:p>
-      <w:pPr>
-        <w:numPr>
-          <w:ilvl w:val="0"/>
-          <w:numId w:val="4"/>
-        </w:numPr>
-        <w:rPr>
-          <w:rFonts w:ascii="Calibri" w:eastAsia="Calibri" w:hAnsi="Calibri" w:cs="Calibri"/>
-          <w:sz w:val="24"/>
-          <w:szCs w:val="24"/>
-        </w:rPr>
-      </w:pPr>
-      <w:r>
-        <w:rPr>
-          <w:rFonts w:ascii="Calibri" w:eastAsia="Calibri" w:hAnsi="Calibri" w:cs="Calibri"/>
-          <w:sz w:val="24"/>
-          <w:szCs w:val="24"/>
-        </w:rPr>
-        <w:t>deleteTools()</w:t>
-      </w:r>
-    </w:p>
-    <w:p>
-      <w:pPr>
-        <w:numPr>
-          <w:ilvl w:val="0"/>
-          <w:numId w:val="4"/>
-        </w:numPr>
-        <w:rPr>
-          <w:rFonts w:ascii="Calibri" w:eastAsia="Calibri" w:hAnsi="Calibri" w:cs="Calibri"/>
-          <w:sz w:val="24"/>
-          <w:szCs w:val="24"/>
-        </w:rPr>
-      </w:pPr>
-      <w:r>
-        <w:rPr>
-          <w:rFonts w:ascii="Calibri" w:eastAsia="Calibri" w:hAnsi="Calibri" w:cs="Calibri"/>
-          <w:sz w:val="24"/>
-          <w:szCs w:val="24"/>
-        </w:rPr>
-        <w:t>searchToolsById()</w:t>
-      </w:r>
-    </w:p>
-    <w:p>
-      <w:pPr>
-        <w:numPr>
-          <w:ilvl w:val="0"/>
-          <w:numId w:val="4"/>
-        </w:numPr>
-        <w:rPr>
-          <w:rFonts w:ascii="Calibri" w:eastAsia="Calibri" w:hAnsi="Calibri" w:cs="Calibri"/>
-          <w:sz w:val="24"/>
-          <w:szCs w:val="24"/>
-        </w:rPr>
-      </w:pPr>
-      <w:r>
-        <w:rPr>
-          <w:rFonts w:ascii="Calibri" w:eastAsia="Calibri" w:hAnsi="Calibri" w:cs="Calibri"/>
-          <w:sz w:val="24"/>
-          <w:szCs w:val="24"/>
-        </w:rPr>
-        <w:t>searchToolsByName()</w:t>
-      </w:r>
-    </w:p>
-    <w:p>
-      <w:pPr>
-        <w:ind w:firstLine="720"/>
-        <w:rPr>
-          <w:rFonts w:ascii="Calibri" w:eastAsia="Calibri" w:hAnsi="Calibri" w:cs="Calibri"/>
-          <w:sz w:val="24"/>
-          <w:szCs w:val="24"/>
-        </w:rPr>
-      </w:pPr>
-    </w:p>
-    <w:p>
-      <w:pPr>
-        <w:ind w:firstLine="720"/>
-        <w:rPr>
-          <w:rFonts w:ascii="Calibri" w:eastAsia="Calibri" w:hAnsi="Calibri" w:cs="Calibri"/>
-          <w:sz w:val="24"/>
-          <w:szCs w:val="24"/>
-        </w:rPr>
-      </w:pPr>
-      <w:r>
-        <w:rPr>
-          <w:rFonts w:ascii="Calibri" w:eastAsia="Calibri" w:hAnsi="Calibri" w:cs="Calibri"/>
-          <w:sz w:val="24"/>
-          <w:szCs w:val="24"/>
-        </w:rPr>
-        <w:t>Order</w:t>
-      </w:r>
-    </w:p>
-    <w:p>
-      <w:pPr>
-        <w:ind w:firstLine="720"/>
-        <w:rPr>
-          <w:rFonts w:ascii="Calibri" w:eastAsia="Calibri" w:hAnsi="Calibri" w:cs="Calibri"/>
-          <w:sz w:val="24"/>
-          <w:szCs w:val="24"/>
-        </w:rPr>
-      </w:pPr>
-      <w:r>
-        <w:rPr>
-          <w:rFonts w:ascii="Calibri" w:eastAsia="Calibri" w:hAnsi="Calibri" w:cs="Calibri"/>
-          <w:sz w:val="24"/>
-          <w:szCs w:val="24"/>
-        </w:rPr>
-        <w:t>Supplier</w:t>
-      </w:r>
-    </w:p>
-    <w:p>
-      <w:pPr>
-        <w:rPr>
-          <w:rFonts w:ascii="Calibri" w:eastAsia="Calibri" w:hAnsi="Calibri" w:cs="Calibri"/>
-          <w:sz w:val="24"/>
-          <w:szCs w:val="24"/>
-        </w:rPr>
-      </w:pPr>
-    </w:p>
-    <w:p>
-      <w:pPr>
-        <w:rPr>
-          <w:rFonts w:ascii="Calibri" w:eastAsia="Calibri" w:hAnsi="Calibri" w:cs="Calibri"/>
-          <w:sz w:val="24"/>
-          <w:szCs w:val="24"/>
-        </w:rPr>
-      </w:pPr>
-      <w:r>
-        <w:rPr>
-          <w:rFonts w:ascii="Calibri" w:eastAsia="Calibri" w:hAnsi="Calibri" w:cs="Calibri"/>
-          <w:sz w:val="24"/>
-          <w:szCs w:val="24"/>
-        </w:rPr>
-        <w:lastRenderedPageBreak/>
-        <w:t>The order and type of data given in these files are:</w:t>
-      </w:r>
-    </w:p>
-    <w:p>
-      <w:pPr>
-        <w:ind w:firstLine="720"/>
-        <w:rPr>
-          <w:rFonts w:ascii="Calibri" w:eastAsia="Calibri" w:hAnsi="Calibri" w:cs="Calibri"/>
-          <w:sz w:val="24"/>
-          <w:szCs w:val="24"/>
-        </w:rPr>
-      </w:pPr>
-      <w:r>
-        <w:rPr>
-          <w:rFonts w:ascii="Calibri" w:eastAsia="Calibri" w:hAnsi="Calibri" w:cs="Calibri"/>
-          <w:sz w:val="24"/>
-          <w:szCs w:val="24"/>
-        </w:rPr>
-        <w:t>Items.txt: (id; description or name of tool; quantity in stock; price; supplier id number)</w:t>
-      </w:r>
-    </w:p>
-    <w:p>
-      <w:pPr>
-        <w:ind w:firstLine="720"/>
-        <w:rPr>
-          <w:rFonts w:ascii="Calibri" w:eastAsia="Calibri" w:hAnsi="Calibri" w:cs="Calibri"/>
-          <w:sz w:val="24"/>
-          <w:szCs w:val="24"/>
-        </w:rPr>
-      </w:pPr>
-      <w:r>
-        <w:rPr>
-          <w:rFonts w:ascii="Calibri" w:eastAsia="Calibri" w:hAnsi="Calibri" w:cs="Calibri"/>
-          <w:sz w:val="24"/>
-          <w:szCs w:val="24"/>
-        </w:rPr>
-        <w:t>Suppliers.txt: (id; company name; address; sales contact)</w:t>
-      </w:r>
-    </w:p>
-    <w:p>
-      <w:pPr>
-        <w:rPr>
-          <w:rFonts w:ascii="Calibri" w:eastAsia="Calibri" w:hAnsi="Calibri" w:cs="Calibri"/>
-          <w:sz w:val="24"/>
-          <w:szCs w:val="24"/>
-        </w:rPr>
-      </w:pPr>
-    </w:p>
-    <w:p>
-      <w:pPr>
-        <w:rPr>
-          <w:rFonts w:ascii="Calibri" w:eastAsia="Calibri" w:hAnsi="Calibri" w:cs="Calibri"/>
-          <w:sz w:val="24"/>
-          <w:szCs w:val="24"/>
-        </w:rPr>
-      </w:pPr>
-      <w:r>
-        <w:rPr>
-          <w:rFonts w:ascii="Calibri" w:eastAsia="Calibri" w:hAnsi="Calibri" w:cs="Calibri"/>
-          <w:sz w:val="24"/>
-          <w:szCs w:val="24"/>
-        </w:rPr>
-        <w:t xml:space="preserve">The owner would also like to </w:t>
-      </w:r>
-      <w:r>
-        <w:rPr>
-          <w:rFonts w:ascii="Calibri" w:eastAsia="Calibri" w:hAnsi="Calibri" w:cs="Calibri"/>
-          <w:sz w:val="24"/>
-          <w:szCs w:val="24"/>
-          <w:highlight w:val="yellow"/>
-        </w:rPr>
-        <w:t>check the quantity</w:t>
-      </w:r>
-      <w:r>
-        <w:rPr>
-          <w:rFonts w:ascii="Calibri" w:eastAsia="Calibri" w:hAnsi="Calibri" w:cs="Calibri"/>
-          <w:sz w:val="24"/>
-          <w:szCs w:val="24"/>
-        </w:rPr>
-        <w:t xml:space="preserve"> of each item in stock. If the quantity of each item in stock goes below 40 items, then the program should automatically </w:t>
-      </w:r>
-      <w:r>
-        <w:rPr>
-          <w:rFonts w:ascii="Calibri" w:eastAsia="Calibri" w:hAnsi="Calibri" w:cs="Calibri"/>
-          <w:sz w:val="24"/>
-          <w:szCs w:val="24"/>
-          <w:highlight w:val="yellow"/>
-        </w:rPr>
-        <w:t>generate an order</w:t>
-      </w:r>
-      <w:r>
-        <w:rPr>
-          <w:rFonts w:ascii="Calibri" w:eastAsia="Calibri" w:hAnsi="Calibri" w:cs="Calibri"/>
-          <w:sz w:val="24"/>
-          <w:szCs w:val="24"/>
-        </w:rPr>
-        <w:t xml:space="preserve"> line for that item. </w:t>
-      </w:r>
-      <w:r>
-        <w:rPr>
-          <w:rFonts w:ascii="Calibri" w:eastAsia="Calibri" w:hAnsi="Calibri" w:cs="Calibri"/>
-          <w:sz w:val="24"/>
-          <w:szCs w:val="24"/>
-          <w:highlight w:val="yellow"/>
-        </w:rPr>
-        <w:t>The order line will have the supplier information</w:t>
-      </w:r>
-      <w:r>
-        <w:rPr>
-          <w:rFonts w:ascii="Calibri" w:eastAsia="Calibri" w:hAnsi="Calibri" w:cs="Calibri"/>
-          <w:sz w:val="24"/>
-          <w:szCs w:val="24"/>
-        </w:rPr>
-        <w:t xml:space="preserve"> and </w:t>
-      </w:r>
-      <w:r>
-        <w:rPr>
-          <w:rFonts w:ascii="Calibri" w:eastAsia="Calibri" w:hAnsi="Calibri" w:cs="Calibri"/>
-          <w:sz w:val="24"/>
-          <w:szCs w:val="24"/>
-          <w:highlight w:val="yellow"/>
-        </w:rPr>
-        <w:t>the required quantity for that item</w:t>
-      </w:r>
-      <w:r>
-        <w:rPr>
-          <w:rFonts w:ascii="Calibri" w:eastAsia="Calibri" w:hAnsi="Calibri" w:cs="Calibri"/>
-          <w:sz w:val="24"/>
-          <w:szCs w:val="24"/>
-        </w:rPr>
-        <w:t xml:space="preserve"> (The default quantity ordered by each item = 50 – number of existing items). All items ordered each day should be included in an order which has a </w:t>
-      </w:r>
-      <w:r>
-        <w:rPr>
-          <w:rFonts w:ascii="Calibri" w:eastAsia="Calibri" w:hAnsi="Calibri" w:cs="Calibri"/>
-          <w:sz w:val="24"/>
-          <w:szCs w:val="24"/>
-          <w:highlight w:val="yellow"/>
-        </w:rPr>
-        <w:t>randomly generated 5-digit id</w:t>
-      </w:r>
-      <w:r>
-        <w:rPr>
-          <w:rFonts w:ascii="Calibri" w:eastAsia="Calibri" w:hAnsi="Calibri" w:cs="Calibri"/>
-          <w:sz w:val="24"/>
-          <w:szCs w:val="24"/>
-        </w:rPr>
-        <w:t xml:space="preserve">, and </w:t>
-      </w:r>
-      <w:r>
-        <w:rPr>
-          <w:rFonts w:ascii="Calibri" w:eastAsia="Calibri" w:hAnsi="Calibri" w:cs="Calibri"/>
-          <w:sz w:val="24"/>
-          <w:szCs w:val="24"/>
-          <w:highlight w:val="yellow"/>
-        </w:rPr>
-        <w:t>the date that was ordered</w:t>
-      </w:r>
-      <w:r>
-        <w:rPr>
-          <w:rFonts w:ascii="Calibri" w:eastAsia="Calibri" w:hAnsi="Calibri" w:cs="Calibri"/>
-          <w:sz w:val="24"/>
-          <w:szCs w:val="24"/>
-        </w:rPr>
-        <w:t>. The order should be written to a text file called orders.txt.</w:t>
-      </w:r>
-    </w:p>
-    <w:p>
-      <w:pPr>
-        <w:ind w:firstLine="720"/>
-        <w:rPr>
-          <w:rFonts w:ascii="Calibri" w:eastAsia="Calibri" w:hAnsi="Calibri" w:cs="Calibri"/>
-          <w:sz w:val="24"/>
-          <w:szCs w:val="24"/>
-        </w:rPr>
-      </w:pPr>
-    </w:p>
-    <w:p>
-      <w:pPr>
-        <w:ind w:firstLine="720"/>
-        <w:rPr>
-          <w:rFonts w:ascii="Calibri" w:eastAsia="Calibri" w:hAnsi="Calibri" w:cs="Calibri"/>
-          <w:sz w:val="24"/>
-          <w:szCs w:val="24"/>
-        </w:rPr>
-      </w:pPr>
-      <w:r>
-        <w:rPr>
-          <w:rFonts w:ascii="Calibri" w:eastAsia="Calibri" w:hAnsi="Calibri" w:cs="Calibri"/>
-          <w:sz w:val="24"/>
-          <w:szCs w:val="24"/>
-        </w:rPr>
-        <w:t>Inventory</w:t>
-      </w:r>
-    </w:p>
-    <w:p>
-      <w:pPr>
-        <w:pStyle w:val="ListParagraph"/>
-        <w:numPr>
-          <w:ilvl w:val="0"/>
-          <w:numId w:val="4"/>
-        </w:numPr>
-        <w:rPr>
-          <w:rFonts w:ascii="Calibri" w:eastAsia="Calibri" w:hAnsi="Calibri" w:cs="Calibri"/>
-          <w:sz w:val="24"/>
-          <w:szCs w:val="24"/>
-        </w:rPr>
-      </w:pPr>
-      <w:r>
-        <w:rPr>
-          <w:rFonts w:ascii="Calibri" w:eastAsia="Calibri" w:hAnsi="Calibri" w:cs="Calibri"/>
-          <w:sz w:val="24"/>
-          <w:szCs w:val="24"/>
-        </w:rPr>
-        <w:t>checkStock()</w:t>
-      </w:r>
-    </w:p>
-    <w:p>
-      <w:pPr>
-        <w:ind w:firstLine="720"/>
-        <w:rPr>
-          <w:rFonts w:ascii="Calibri" w:eastAsia="Calibri" w:hAnsi="Calibri" w:cs="Calibri"/>
-          <w:sz w:val="24"/>
-          <w:szCs w:val="24"/>
-        </w:rPr>
-      </w:pPr>
-    </w:p>
-    <w:p>
-      <w:pPr>
-        <w:ind w:firstLine="720"/>
-        <w:rPr>
-          <w:rFonts w:ascii="Calibri" w:eastAsia="Calibri" w:hAnsi="Calibri" w:cs="Calibri"/>
-          <w:sz w:val="24"/>
-          <w:szCs w:val="24"/>
-        </w:rPr>
-      </w:pPr>
-      <w:r>
-        <w:rPr>
-          <w:rFonts w:ascii="Calibri" w:eastAsia="Calibri" w:hAnsi="Calibri" w:cs="Calibri"/>
-          <w:sz w:val="24"/>
-          <w:szCs w:val="24"/>
-        </w:rPr>
-        <w:t>OrderLine → Order</w:t>
-      </w:r>
-    </w:p>
-    <w:p>
-      <w:pPr>
-        <w:numPr>
-          <w:ilvl w:val="0"/>
-          <w:numId w:val="1"/>
-        </w:numPr>
-        <w:rPr>
-          <w:rFonts w:ascii="Calibri" w:eastAsia="Calibri" w:hAnsi="Calibri" w:cs="Calibri"/>
-          <w:sz w:val="24"/>
-          <w:szCs w:val="24"/>
-        </w:rPr>
-      </w:pPr>
-      <w:r>
-        <w:rPr>
-          <w:rFonts w:ascii="Calibri" w:eastAsia="Calibri" w:hAnsi="Calibri" w:cs="Calibri"/>
-          <w:sz w:val="24"/>
-          <w:szCs w:val="24"/>
-        </w:rPr>
-        <w:t>makeOrder()</w:t>
-      </w:r>
-    </w:p>
-    <w:p>
-      <w:pPr>
-        <w:numPr>
-          <w:ilvl w:val="0"/>
-          <w:numId w:val="2"/>
-        </w:numPr>
-        <w:rPr>
-          <w:rFonts w:ascii="Calibri" w:eastAsia="Calibri" w:hAnsi="Calibri" w:cs="Calibri"/>
-          <w:sz w:val="24"/>
-          <w:szCs w:val="24"/>
-        </w:rPr>
-      </w:pPr>
-      <w:r>
-        <w:rPr>
-          <w:rFonts w:ascii="Calibri" w:eastAsia="Calibri" w:hAnsi="Calibri" w:cs="Calibri"/>
-          <w:sz w:val="24"/>
-          <w:szCs w:val="24"/>
-        </w:rPr>
-        <w:t>generateID()</w:t>
-      </w:r>
-    </w:p>
-    <w:p>
-      <w:pPr>
-        <w:numPr>
-          <w:ilvl w:val="0"/>
-          <w:numId w:val="2"/>
-        </w:numPr>
-        <w:rPr>
-          <w:rFonts w:ascii="Calibri" w:eastAsia="Calibri" w:hAnsi="Calibri" w:cs="Calibri"/>
-          <w:sz w:val="24"/>
-          <w:szCs w:val="24"/>
-        </w:rPr>
-      </w:pPr>
-      <w:r>
-        <w:rPr>
-          <w:rFonts w:ascii="Calibri" w:eastAsia="Calibri" w:hAnsi="Calibri" w:cs="Calibri"/>
-          <w:sz w:val="24"/>
-          <w:szCs w:val="24"/>
-        </w:rPr>
-        <w:t>getDate()</w:t>
-      </w:r>
-    </w:p>
-    <w:p>
-      <w:pPr>
-        <w:rPr>
-          <w:rFonts w:ascii="Calibri" w:eastAsia="Calibri" w:hAnsi="Calibri" w:cs="Calibri"/>
-          <w:sz w:val="24"/>
-          <w:szCs w:val="24"/>
-        </w:rPr>
-      </w:pPr>
-    </w:p>
-    <w:p>
-      <w:pPr>
-        <w:rPr>
-          <w:rFonts w:ascii="Calibri" w:eastAsia="Calibri" w:hAnsi="Calibri" w:cs="Calibri"/>
-          <w:sz w:val="24"/>
-          <w:szCs w:val="24"/>
-        </w:rPr>
-      </w:pPr>
-      <w:r>
-        <w:rPr>
           <w:noProof/>
         </w:rPr>
-        <w:lastRenderedPageBreak/>
         <w:drawing>
-          <wp:inline distT="0" distB="0" distL="0" distR="0" wp14:anchorId="06AFE54A" wp14:editId="36ED1F8C">
-            <wp:extent cx="4791075" cy="8124825"/>
-            <wp:effectExtent l="0" t="0" r="9525" b="9525"/>
-            <wp:docPr id="655621122" name="Picture 1" descr="A diagram of a software application&#10;&#10;Description automatically generated with medium confidence"/>
+          <wp:inline distT="0" distB="0" distL="0" distR="0" wp14:anchorId="67D7984E" wp14:editId="2294E0C9">
+            <wp:extent cx="5943600" cy="7022465"/>
+            <wp:effectExtent l="0" t="0" r="0" b="6985"/>
+            <wp:docPr id="2100901521" name="Picture 1"/>
             <wp:cNvGraphicFramePr>
               <a:graphicFrameLocks xmlns:a="http://schemas.openxmlformats.org/drawingml/2006/main" noChangeAspect="1"/>
             </wp:cNvGraphicFramePr>
@@ -1174,7 +760,7 @@
               <a:graphicData uri="http://schemas.openxmlformats.org/drawingml/2006/picture">
                 <pic:pic xmlns:pic="http://schemas.openxmlformats.org/drawingml/2006/picture">
                   <pic:nvPicPr>
-                    <pic:cNvPr id="655621122" name="Picture 1" descr="A diagram of a software application&#10;&#10;Description automatically generated with medium confidence"/>
+                    <pic:cNvPr id="0" name="Picture 1"/>
                     <pic:cNvPicPr>
                       <a:picLocks noChangeAspect="1" noChangeArrowheads="1"/>
                     </pic:cNvPicPr>
@@ -1195,7 +781,7 @@
                   <pic:spPr bwMode="auto">
                     <a:xfrm>
                       <a:off x="0" y="0"/>
-                      <a:ext cx="4791075" cy="8124825"/>
+                      <a:ext cx="5943600" cy="7022465"/>
                     </a:xfrm>
                     <a:prstGeom prst="rect">
                       <a:avLst/>

</xml_diff>